<commit_message>
Added the theoretical framework to the documentation.
</commit_message>
<xml_diff>
--- a/Documentation.docx
+++ b/Documentation.docx
@@ -7,7 +7,7 @@
         <w:rPr>
           <w:rFonts w:eastAsiaTheme="minorHAnsi"/>
           <w:color w:val="4472C4" w:themeColor="accent1"/>
-          <w:lang w:val="en-US" w:eastAsia="en-US"/>
+          <w:lang w:eastAsia="en-US"/>
         </w:rPr>
         <w:id w:val="1147408013"/>
         <w:docPartObj>
@@ -20,7 +20,8 @@
           <w:rFonts w:ascii="Arial" w:hAnsi="Arial" w:cs="Arial"/>
           <w:b/>
           <w:color w:val="auto"/>
-          <w:sz w:val="28"/>
+          <w:sz w:val="24"/>
+          <w:szCs w:val="24"/>
         </w:rPr>
       </w:sdtEndPr>
       <w:sdtContent>
@@ -43,7 +44,6 @@
           <w:r>
             <w:rPr>
               <w:noProof/>
-              <w:lang w:val="en-US"/>
             </w:rPr>
             <w:drawing>
               <wp:inline distT="0" distB="0" distL="0" distR="0">
@@ -63,7 +63,7 @@
                         </pic:cNvPicPr>
                       </pic:nvPicPr>
                       <pic:blipFill>
-                        <a:blip r:embed="rId8">
+                        <a:blip r:embed="rId9">
                           <a:extLst>
                             <a:ext uri="{28A0092B-C50C-407E-A947-70E740481C1C}">
                               <a14:useLocalDpi xmlns:a14="http://schemas.microsoft.com/office/drawing/2010/main" val="0"/>
@@ -210,7 +210,23 @@
               <w:sz w:val="28"/>
               <w:szCs w:val="28"/>
             </w:rPr>
-            <w:t>Andres Conde Rangel</w:t>
+            <w:t>Andr</w:t>
+          </w:r>
+          <w:r>
+            <w:rPr>
+              <w:color w:val="4472C4" w:themeColor="accent1"/>
+              <w:sz w:val="28"/>
+              <w:szCs w:val="28"/>
+            </w:rPr>
+            <w:t>é</w:t>
+          </w:r>
+          <w:r>
+            <w:rPr>
+              <w:color w:val="4472C4" w:themeColor="accent1"/>
+              <w:sz w:val="28"/>
+              <w:szCs w:val="28"/>
+            </w:rPr>
+            <w:t>s Conde Rangel</w:t>
           </w:r>
         </w:p>
         <w:p>
@@ -284,124 +300,903 @@
               <w:sz w:val="28"/>
             </w:rPr>
           </w:pPr>
-          <w:r>
+        </w:p>
+        <w:p>
+          <w:pPr>
+            <w:spacing w:line="360" w:lineRule="auto"/>
             <w:rPr>
               <w:rFonts w:ascii="Arial" w:hAnsi="Arial" w:cs="Arial"/>
               <w:b/>
               <w:sz w:val="28"/>
             </w:rPr>
-            <w:br w:type="page"/>
-          </w:r>
-          <w:r>
+          </w:pPr>
+        </w:p>
+        <w:p>
+          <w:pPr>
+            <w:spacing w:line="360" w:lineRule="auto"/>
             <w:rPr>
               <w:rFonts w:ascii="Arial" w:hAnsi="Arial" w:cs="Arial"/>
               <w:b/>
               <w:sz w:val="28"/>
             </w:rPr>
+          </w:pPr>
+        </w:p>
+        <w:p>
+          <w:pPr>
+            <w:pStyle w:val="Ttulo1"/>
+          </w:pPr>
+          <w:r>
             <w:lastRenderedPageBreak/>
-            <w:tab/>
+            <w:t>Marco teórico</w:t>
           </w:r>
         </w:p>
         <w:p>
           <w:pPr>
-            <w:spacing w:line="360" w:lineRule="auto"/>
+            <w:rPr>
+              <w:lang w:eastAsia="es-MX"/>
+            </w:rPr>
+          </w:pPr>
+        </w:p>
+        <w:p>
+          <w:pPr>
             <w:rPr>
               <w:rFonts w:ascii="Arial" w:hAnsi="Arial" w:cs="Arial"/>
-              <w:b/>
-              <w:sz w:val="28"/>
-              <w:lang w:val="en-US"/>
+              <w:sz w:val="24"/>
+              <w:szCs w:val="24"/>
+              <w:lang w:eastAsia="es-MX"/>
             </w:rPr>
           </w:pPr>
+          <w:r>
+            <w:rPr>
+              <w:rFonts w:ascii="Arial" w:hAnsi="Arial" w:cs="Arial"/>
+              <w:sz w:val="24"/>
+              <w:szCs w:val="24"/>
+              <w:lang w:eastAsia="es-MX"/>
+            </w:rPr>
+            <w:t>En el proyecto la principal funcionalidad es el algoritmo k-</w:t>
+          </w:r>
+          <w:proofErr w:type="spellStart"/>
+          <w:r>
+            <w:rPr>
+              <w:rFonts w:ascii="Arial" w:hAnsi="Arial" w:cs="Arial"/>
+              <w:sz w:val="24"/>
+              <w:szCs w:val="24"/>
+              <w:lang w:eastAsia="es-MX"/>
+            </w:rPr>
+            <w:t>means</w:t>
+          </w:r>
+          <w:proofErr w:type="spellEnd"/>
+          <w:r>
+            <w:rPr>
+              <w:rFonts w:ascii="Arial" w:hAnsi="Arial" w:cs="Arial"/>
+              <w:sz w:val="24"/>
+              <w:szCs w:val="24"/>
+              <w:lang w:eastAsia="es-MX"/>
+            </w:rPr>
+            <w:t xml:space="preserve">, en nuestra implementación se va a estar trabajando en 2 dimensiones, </w:t>
+          </w:r>
+          <w:r>
+            <w:rPr>
+              <w:rFonts w:ascii="Arial" w:hAnsi="Arial" w:cs="Arial"/>
+              <w:sz w:val="24"/>
+              <w:szCs w:val="24"/>
+              <w:lang w:eastAsia="es-MX"/>
+            </w:rPr>
+            <w:t>y,</w:t>
+          </w:r>
+          <w:r>
+            <w:rPr>
+              <w:rFonts w:ascii="Arial" w:hAnsi="Arial" w:cs="Arial"/>
+              <w:sz w:val="24"/>
+              <w:szCs w:val="24"/>
+              <w:lang w:eastAsia="es-MX"/>
+            </w:rPr>
+            <w:t xml:space="preserve"> además</w:t>
+          </w:r>
+          <w:r>
+            <w:rPr>
+              <w:rFonts w:ascii="Arial" w:hAnsi="Arial" w:cs="Arial"/>
+              <w:sz w:val="24"/>
+              <w:szCs w:val="24"/>
+              <w:lang w:eastAsia="es-MX"/>
+            </w:rPr>
+            <w:t xml:space="preserve">, con la variable k con un valor de 2. </w:t>
+          </w:r>
+          <w:r>
+            <w:rPr>
+              <w:rFonts w:ascii="Arial" w:hAnsi="Arial" w:cs="Arial"/>
+              <w:sz w:val="24"/>
+              <w:szCs w:val="24"/>
+              <w:lang w:eastAsia="es-MX"/>
+            </w:rPr>
+            <w:t xml:space="preserve">Tiene como objetivo el poder analizar los grupos y resolver cuestiones como las siguientes: ¿por qué esos grupos son similares? ¿cuál grupo tiene mayor número de miembros? ¿en qué me afecta que tal grupo con tales características sea más numeroso? </w:t>
+          </w:r>
         </w:p>
       </w:sdtContent>
     </w:sdt>
     <w:p>
       <w:pPr>
-        <w:spacing w:line="360" w:lineRule="auto"/>
-        <w:jc w:val="both"/>
-        <w:rPr>
-          <w:rFonts w:ascii="Arial" w:hAnsi="Arial" w:cs="Arial"/>
-          <w:b/>
-          <w:sz w:val="28"/>
-          <w:lang w:val="en-US"/>
-        </w:rPr>
-      </w:pPr>
-    </w:p>
-    <w:p>
-      <w:pPr>
-        <w:spacing w:line="360" w:lineRule="auto"/>
-        <w:jc w:val="both"/>
-        <w:rPr>
-          <w:rFonts w:ascii="Arial" w:hAnsi="Arial" w:cs="Arial"/>
-          <w:b/>
-          <w:sz w:val="28"/>
-        </w:rPr>
-      </w:pPr>
-    </w:p>
-    <w:p>
-      <w:pPr>
-        <w:spacing w:line="360" w:lineRule="auto"/>
-        <w:jc w:val="both"/>
-        <w:rPr>
-          <w:lang w:val="en-US"/>
-        </w:rPr>
-      </w:pPr>
-      <w:r>
-        <w:rPr>
-          <w:rFonts w:ascii="Arial" w:hAnsi="Arial" w:cs="Arial"/>
-          <w:b/>
-          <w:sz w:val="28"/>
-          <w:lang w:val="en-US"/>
-        </w:rPr>
-        <w:t>Title 1</w:t>
+        <w:rPr>
+          <w:rFonts w:ascii="Arial" w:hAnsi="Arial" w:cs="Arial"/>
+          <w:sz w:val="24"/>
+          <w:szCs w:val="24"/>
+          <w:lang w:eastAsia="es-MX"/>
+        </w:rPr>
+      </w:pPr>
+      <w:r>
+        <w:rPr>
+          <w:rFonts w:ascii="Arial" w:hAnsi="Arial" w:cs="Arial"/>
+          <w:sz w:val="24"/>
+          <w:szCs w:val="24"/>
+          <w:lang w:eastAsia="es-MX"/>
+        </w:rPr>
+        <w:t>El algoritmo consiste en agrupar objetos por sus características similares, esto se realiza reduciendo las distancias entre cada u</w:t>
       </w:r>
       <w:bookmarkStart w:id="1" w:name="_GoBack"/>
       <w:bookmarkEnd w:id="1"/>
       <w:r>
         <w:rPr>
-          <w:lang w:val="en-US"/>
+          <w:rFonts w:ascii="Arial" w:hAnsi="Arial" w:cs="Arial"/>
+          <w:sz w:val="24"/>
+          <w:szCs w:val="24"/>
+          <w:lang w:eastAsia="es-MX"/>
+        </w:rPr>
+        <w:t xml:space="preserve">no de estos objetos mencionados </w:t>
+      </w:r>
+      <w:r>
+        <w:rPr>
+          <w:rFonts w:ascii="Arial" w:hAnsi="Arial" w:cs="Arial"/>
+          <w:sz w:val="24"/>
+          <w:szCs w:val="24"/>
+          <w:lang w:eastAsia="es-MX"/>
+        </w:rPr>
+        <w:t>y también ajustando la posición del centroide perteneciente a cada uno de estos grupos.</w:t>
+      </w:r>
+      <w:r>
+        <w:rPr>
+          <w:rFonts w:ascii="Arial" w:hAnsi="Arial" w:cs="Arial"/>
+          <w:sz w:val="24"/>
+          <w:szCs w:val="24"/>
+          <w:lang w:eastAsia="es-MX"/>
+        </w:rPr>
+        <w:t xml:space="preserve"> El centroide, y su posición, es el promedio de los objetos de su grupo, he ahí el por qué el algoritmo tiene este nombre (</w:t>
+      </w:r>
+      <w:proofErr w:type="spellStart"/>
+      <w:r>
+        <w:rPr>
+          <w:rFonts w:ascii="Arial" w:hAnsi="Arial" w:cs="Arial"/>
+          <w:sz w:val="24"/>
+          <w:szCs w:val="24"/>
+          <w:lang w:eastAsia="es-MX"/>
+        </w:rPr>
+        <w:t>means</w:t>
+      </w:r>
+      <w:proofErr w:type="spellEnd"/>
+      <w:r>
+        <w:rPr>
+          <w:rFonts w:ascii="Arial" w:hAnsi="Arial" w:cs="Arial"/>
+          <w:sz w:val="24"/>
+          <w:szCs w:val="24"/>
+          <w:lang w:eastAsia="es-MX"/>
+        </w:rPr>
+        <w:t>, promedio en inglés).</w:t>
+      </w:r>
+    </w:p>
+    <w:p>
+      <w:pPr>
+        <w:rPr>
+          <w:rFonts w:ascii="Arial" w:hAnsi="Arial" w:cs="Arial"/>
+          <w:sz w:val="24"/>
+          <w:szCs w:val="24"/>
+          <w:lang w:eastAsia="es-MX"/>
+        </w:rPr>
+      </w:pPr>
+      <w:r>
+        <w:rPr>
+          <w:rFonts w:ascii="Arial" w:hAnsi="Arial" w:cs="Arial"/>
+          <w:sz w:val="24"/>
+          <w:szCs w:val="24"/>
+          <w:lang w:eastAsia="es-MX"/>
+        </w:rPr>
+        <w:t>Los procesos de este algoritmo se pueden resumir de la siguiente manera:</w:t>
+      </w:r>
+    </w:p>
+    <w:p>
+      <w:pPr>
+        <w:pStyle w:val="Prrafodelista"/>
+        <w:numPr>
+          <w:ilvl w:val="0"/>
+          <w:numId w:val="2"/>
+        </w:numPr>
+        <w:rPr>
+          <w:rFonts w:ascii="Arial" w:hAnsi="Arial" w:cs="Arial"/>
+          <w:sz w:val="24"/>
+          <w:szCs w:val="24"/>
+          <w:u w:val="single"/>
+          <w:lang w:eastAsia="es-MX"/>
+        </w:rPr>
+      </w:pPr>
+      <w:r>
+        <w:rPr>
+          <w:rFonts w:ascii="Arial" w:hAnsi="Arial" w:cs="Arial"/>
+          <w:sz w:val="24"/>
+          <w:szCs w:val="24"/>
+          <w:u w:val="single"/>
+          <w:lang w:eastAsia="es-MX"/>
+        </w:rPr>
+        <w:t>Inicialización:</w:t>
+      </w:r>
+      <w:r>
+        <w:rPr>
+          <w:rFonts w:ascii="Arial" w:hAnsi="Arial" w:cs="Arial"/>
+          <w:sz w:val="24"/>
+          <w:szCs w:val="24"/>
+          <w:lang w:eastAsia="es-MX"/>
         </w:rPr>
         <w:t xml:space="preserve"> </w:t>
       </w:r>
     </w:p>
     <w:p>
       <w:pPr>
-        <w:spacing w:after="0" w:line="240" w:lineRule="auto"/>
-        <w:jc w:val="both"/>
-        <w:rPr>
-          <w:rFonts w:ascii="Arial" w:hAnsi="Arial" w:cs="Arial"/>
-          <w:sz w:val="24"/>
-          <w:lang w:val="en-US" w:eastAsia="es-MX"/>
-        </w:rPr>
-      </w:pPr>
-      <w:r>
-        <w:rPr>
-          <w:rFonts w:ascii="Arial" w:hAnsi="Arial" w:cs="Arial"/>
-          <w:sz w:val="24"/>
-          <w:lang w:val="en-US" w:eastAsia="es-MX"/>
-        </w:rPr>
-        <w:t>K-means algorithm</w:t>
-      </w:r>
-    </w:p>
-    <w:p>
-      <w:pPr>
-        <w:spacing w:line="360" w:lineRule="auto"/>
-        <w:jc w:val="both"/>
+        <w:pStyle w:val="Prrafodelista"/>
+        <w:rPr>
+          <w:rFonts w:ascii="Arial" w:hAnsi="Arial" w:cs="Arial"/>
+          <w:sz w:val="24"/>
+          <w:szCs w:val="24"/>
+          <w:u w:val="single"/>
+          <w:lang w:eastAsia="es-MX"/>
+        </w:rPr>
+      </w:pPr>
+      <w:r>
+        <w:rPr>
+          <w:rFonts w:ascii="Arial" w:hAnsi="Arial" w:cs="Arial"/>
+          <w:sz w:val="24"/>
+          <w:szCs w:val="24"/>
+          <w:lang w:eastAsia="es-MX"/>
+        </w:rPr>
+        <w:t xml:space="preserve">Teniendo la variable k con un valor de 2, esto significa que se plantean 2 grupos, y, por lo tanto, se </w:t>
+      </w:r>
+      <w:r>
+        <w:rPr>
+          <w:rFonts w:ascii="Arial" w:hAnsi="Arial" w:cs="Arial"/>
+          <w:sz w:val="24"/>
+          <w:szCs w:val="24"/>
+          <w:lang w:eastAsia="es-MX"/>
+        </w:rPr>
+        <w:t xml:space="preserve">coloca </w:t>
+      </w:r>
+      <w:r>
+        <w:rPr>
+          <w:rFonts w:ascii="Arial" w:hAnsi="Arial" w:cs="Arial"/>
+          <w:sz w:val="24"/>
+          <w:szCs w:val="24"/>
+          <w:lang w:eastAsia="es-MX"/>
+        </w:rPr>
+        <w:t>un centroide para cada uno en una posición aleatoria.</w:t>
+      </w:r>
+      <w:r>
+        <w:rPr>
+          <w:rFonts w:ascii="Arial" w:hAnsi="Arial" w:cs="Arial"/>
+          <w:sz w:val="24"/>
+          <w:szCs w:val="24"/>
+          <w:lang w:eastAsia="es-MX"/>
+        </w:rPr>
+        <w:t xml:space="preserve"> Ejemplo con tres centroides para una mejor comprensión, la imagen 1.</w:t>
+      </w:r>
+    </w:p>
+    <w:p>
+      <w:pPr>
+        <w:pStyle w:val="Prrafodelista"/>
+        <w:numPr>
+          <w:ilvl w:val="0"/>
+          <w:numId w:val="2"/>
+        </w:numPr>
+        <w:rPr>
+          <w:rFonts w:ascii="Arial" w:hAnsi="Arial" w:cs="Arial"/>
+          <w:sz w:val="24"/>
+          <w:szCs w:val="24"/>
+          <w:u w:val="single"/>
+          <w:lang w:eastAsia="es-MX"/>
+        </w:rPr>
+      </w:pPr>
+      <w:r>
+        <w:rPr>
+          <w:rFonts w:ascii="Arial" w:hAnsi="Arial" w:cs="Arial"/>
+          <w:sz w:val="24"/>
+          <w:szCs w:val="24"/>
+          <w:u w:val="single"/>
+          <w:lang w:eastAsia="es-MX"/>
+        </w:rPr>
+        <w:t>Asignación de objetos a los centroides:</w:t>
+      </w:r>
+      <w:r>
+        <w:rPr>
+          <w:rFonts w:ascii="Arial" w:hAnsi="Arial" w:cs="Arial"/>
+          <w:sz w:val="24"/>
+          <w:szCs w:val="24"/>
+          <w:lang w:eastAsia="es-MX"/>
+        </w:rPr>
+        <w:t xml:space="preserve"> </w:t>
+      </w:r>
+    </w:p>
+    <w:p>
+      <w:pPr>
+        <w:pStyle w:val="Prrafodelista"/>
+        <w:rPr>
+          <w:rFonts w:ascii="Arial" w:hAnsi="Arial" w:cs="Arial"/>
+          <w:sz w:val="24"/>
+          <w:szCs w:val="24"/>
+          <w:u w:val="single"/>
+          <w:lang w:eastAsia="es-MX"/>
+        </w:rPr>
+      </w:pPr>
+      <w:r>
+        <w:rPr>
+          <w:rFonts w:ascii="Arial" w:hAnsi="Arial" w:cs="Arial"/>
+          <w:sz w:val="24"/>
+          <w:szCs w:val="24"/>
+          <w:lang w:eastAsia="es-MX"/>
+        </w:rPr>
+        <w:t xml:space="preserve">Los objetos, dependiendo de sus características, van siendo agrupados en sus respectivos grupos </w:t>
+      </w:r>
+      <w:r>
+        <w:rPr>
+          <w:rFonts w:ascii="Arial" w:hAnsi="Arial" w:cs="Arial"/>
+          <w:sz w:val="24"/>
+          <w:szCs w:val="24"/>
+          <w:lang w:eastAsia="es-MX"/>
+        </w:rPr>
+        <w:t>con su centroide correspondiente.</w:t>
+      </w:r>
+      <w:r>
+        <w:rPr>
+          <w:rFonts w:ascii="Arial" w:hAnsi="Arial" w:cs="Arial"/>
+          <w:sz w:val="24"/>
+          <w:szCs w:val="24"/>
+          <w:lang w:eastAsia="es-MX"/>
+        </w:rPr>
+        <w:t xml:space="preserve"> Continuación del ejemplo, la imagen 2.</w:t>
+      </w:r>
+    </w:p>
+    <w:p>
+      <w:pPr>
+        <w:pStyle w:val="Prrafodelista"/>
+        <w:numPr>
+          <w:ilvl w:val="0"/>
+          <w:numId w:val="2"/>
+        </w:numPr>
+        <w:rPr>
+          <w:rFonts w:ascii="Arial" w:hAnsi="Arial" w:cs="Arial"/>
+          <w:sz w:val="24"/>
+          <w:szCs w:val="24"/>
+          <w:u w:val="single"/>
+          <w:lang w:eastAsia="es-MX"/>
+        </w:rPr>
+      </w:pPr>
+      <w:r>
+        <w:rPr>
+          <w:rFonts w:ascii="Arial" w:hAnsi="Arial" w:cs="Arial"/>
+          <w:sz w:val="24"/>
+          <w:szCs w:val="24"/>
+          <w:u w:val="single"/>
+          <w:lang w:eastAsia="es-MX"/>
+        </w:rPr>
+        <w:t>Actualización de los centroides:</w:t>
+      </w:r>
+      <w:r>
+        <w:rPr>
+          <w:rFonts w:ascii="Arial" w:hAnsi="Arial" w:cs="Arial"/>
+          <w:sz w:val="24"/>
+          <w:szCs w:val="24"/>
+          <w:lang w:eastAsia="es-MX"/>
+        </w:rPr>
+        <w:t xml:space="preserve"> </w:t>
+      </w:r>
+    </w:p>
+    <w:p>
+      <w:pPr>
+        <w:pStyle w:val="Prrafodelista"/>
+        <w:rPr>
+          <w:rFonts w:ascii="Arial" w:hAnsi="Arial" w:cs="Arial"/>
+          <w:sz w:val="24"/>
+          <w:szCs w:val="24"/>
+          <w:lang w:eastAsia="es-MX"/>
+        </w:rPr>
+      </w:pPr>
+      <w:r>
+        <w:rPr>
+          <w:rFonts w:ascii="Arial" w:hAnsi="Arial" w:cs="Arial"/>
+          <w:sz w:val="24"/>
+          <w:szCs w:val="24"/>
+          <w:lang w:eastAsia="es-MX"/>
+        </w:rPr>
+        <w:t>El centroide se va poco ajustando hacia el centro, por medio de una operación de promedio de distancias, de su grupo correspondiente</w:t>
+      </w:r>
+      <w:r>
+        <w:rPr>
+          <w:rFonts w:ascii="Arial" w:hAnsi="Arial" w:cs="Arial"/>
+          <w:sz w:val="24"/>
+          <w:szCs w:val="24"/>
+          <w:lang w:eastAsia="es-MX"/>
+        </w:rPr>
+        <w:t>. Aquí también se van acercando más y más los objetos semejantes</w:t>
+      </w:r>
+      <w:r>
+        <w:rPr>
+          <w:rFonts w:ascii="Arial" w:hAnsi="Arial" w:cs="Arial"/>
+          <w:sz w:val="24"/>
+          <w:szCs w:val="24"/>
+          <w:lang w:eastAsia="es-MX"/>
+        </w:rPr>
+        <w:t>.</w:t>
+      </w:r>
+      <w:r>
+        <w:rPr>
+          <w:rFonts w:ascii="Arial" w:hAnsi="Arial" w:cs="Arial"/>
+          <w:sz w:val="24"/>
+          <w:szCs w:val="24"/>
+          <w:lang w:eastAsia="es-MX"/>
+        </w:rPr>
+        <w:t xml:space="preserve"> La actualización aplicada al ejemplo anterior, la imagen 3 y como resultado final, la imagen 4.</w:t>
+      </w:r>
+    </w:p>
+    <w:p>
+      <w:pPr>
+        <w:rPr>
+          <w:rFonts w:ascii="Arial" w:hAnsi="Arial" w:cs="Arial"/>
+          <w:sz w:val="24"/>
+          <w:szCs w:val="24"/>
+          <w:u w:val="single"/>
+          <w:lang w:eastAsia="es-MX"/>
+        </w:rPr>
+      </w:pPr>
+    </w:p>
+    <w:p>
+      <w:pPr>
+        <w:rPr>
+          <w:rFonts w:ascii="Arial" w:hAnsi="Arial" w:cs="Arial"/>
+          <w:sz w:val="24"/>
+          <w:szCs w:val="24"/>
+          <w:u w:val="single"/>
+          <w:lang w:eastAsia="es-MX"/>
+        </w:rPr>
+      </w:pPr>
+    </w:p>
+    <w:p>
+      <w:pPr>
+        <w:rPr>
+          <w:rFonts w:ascii="Arial" w:hAnsi="Arial" w:cs="Arial"/>
+          <w:sz w:val="24"/>
+          <w:szCs w:val="24"/>
+          <w:lang w:eastAsia="es-MX"/>
+        </w:rPr>
+      </w:pPr>
+      <w:r>
+        <w:rPr>
+          <w:rFonts w:ascii="Arial" w:hAnsi="Arial" w:cs="Arial"/>
+          <w:sz w:val="24"/>
+          <w:szCs w:val="24"/>
+          <w:lang w:eastAsia="es-MX"/>
+        </w:rPr>
+        <w:br w:type="page"/>
+      </w:r>
+    </w:p>
+    <w:p>
+      <w:pPr>
+        <w:keepNext/>
+        <w:jc w:val="center"/>
+      </w:pPr>
+      <w:r>
+        <w:rPr>
+          <w:noProof/>
+        </w:rPr>
+        <w:lastRenderedPageBreak/>
+        <w:drawing>
+          <wp:inline distT="0" distB="0" distL="0" distR="0" wp14:anchorId="74157D55" wp14:editId="010DFC95">
+            <wp:extent cx="4333875" cy="2895600"/>
+            <wp:effectExtent l="0" t="0" r="9525" b="0"/>
+            <wp:docPr id="3" name="Imagen 3"/>
+            <wp:cNvGraphicFramePr>
+              <a:graphicFrameLocks xmlns:a="http://schemas.openxmlformats.org/drawingml/2006/main" noChangeAspect="1"/>
+            </wp:cNvGraphicFramePr>
+            <a:graphic xmlns:a="http://schemas.openxmlformats.org/drawingml/2006/main">
+              <a:graphicData uri="http://schemas.openxmlformats.org/drawingml/2006/picture">
+                <pic:pic xmlns:pic="http://schemas.openxmlformats.org/drawingml/2006/picture">
+                  <pic:nvPicPr>
+                    <pic:cNvPr id="1" name=""/>
+                    <pic:cNvPicPr/>
+                  </pic:nvPicPr>
+                  <pic:blipFill>
+                    <a:blip r:embed="rId10"/>
+                    <a:stretch>
+                      <a:fillRect/>
+                    </a:stretch>
+                  </pic:blipFill>
+                  <pic:spPr>
+                    <a:xfrm>
+                      <a:off x="0" y="0"/>
+                      <a:ext cx="4333875" cy="2895600"/>
+                    </a:xfrm>
+                    <a:prstGeom prst="rect">
+                      <a:avLst/>
+                    </a:prstGeom>
+                  </pic:spPr>
+                </pic:pic>
+              </a:graphicData>
+            </a:graphic>
+          </wp:inline>
+        </w:drawing>
+      </w:r>
+    </w:p>
+    <w:p>
+      <w:pPr>
+        <w:pStyle w:val="Descripcin"/>
+        <w:jc w:val="center"/>
+        <w:rPr>
+          <w:rFonts w:ascii="Arial" w:hAnsi="Arial" w:cs="Arial"/>
+          <w:sz w:val="24"/>
+          <w:szCs w:val="24"/>
+          <w:lang w:eastAsia="es-MX"/>
+        </w:rPr>
+      </w:pPr>
+      <w:r>
+        <w:t>Imagen 1: Aparecen los grupos con los centroides al azar.</w:t>
+      </w:r>
+    </w:p>
+    <w:p>
+      <w:pPr>
+        <w:jc w:val="center"/>
+        <w:rPr>
+          <w:rFonts w:ascii="Arial" w:hAnsi="Arial" w:cs="Arial"/>
+          <w:sz w:val="24"/>
+          <w:szCs w:val="24"/>
+          <w:lang w:eastAsia="es-MX"/>
+        </w:rPr>
+      </w:pPr>
+    </w:p>
+    <w:p>
+      <w:pPr>
+        <w:jc w:val="center"/>
+        <w:rPr>
+          <w:rFonts w:ascii="Arial" w:hAnsi="Arial" w:cs="Arial"/>
+          <w:sz w:val="24"/>
+          <w:szCs w:val="24"/>
+          <w:lang w:eastAsia="es-MX"/>
+        </w:rPr>
+      </w:pPr>
+    </w:p>
+    <w:p>
+      <w:pPr>
+        <w:keepNext/>
+        <w:jc w:val="center"/>
+      </w:pPr>
+      <w:r>
+        <w:rPr>
+          <w:noProof/>
+        </w:rPr>
+        <w:drawing>
+          <wp:inline distT="0" distB="0" distL="0" distR="0" wp14:anchorId="63DC6A22" wp14:editId="3AE50A60">
+            <wp:extent cx="4410075" cy="2895600"/>
+            <wp:effectExtent l="0" t="0" r="9525" b="0"/>
+            <wp:docPr id="5" name="Imagen 5"/>
+            <wp:cNvGraphicFramePr>
+              <a:graphicFrameLocks xmlns:a="http://schemas.openxmlformats.org/drawingml/2006/main" noChangeAspect="1"/>
+            </wp:cNvGraphicFramePr>
+            <a:graphic xmlns:a="http://schemas.openxmlformats.org/drawingml/2006/main">
+              <a:graphicData uri="http://schemas.openxmlformats.org/drawingml/2006/picture">
+                <pic:pic xmlns:pic="http://schemas.openxmlformats.org/drawingml/2006/picture">
+                  <pic:nvPicPr>
+                    <pic:cNvPr id="1" name=""/>
+                    <pic:cNvPicPr/>
+                  </pic:nvPicPr>
+                  <pic:blipFill>
+                    <a:blip r:embed="rId11"/>
+                    <a:stretch>
+                      <a:fillRect/>
+                    </a:stretch>
+                  </pic:blipFill>
+                  <pic:spPr>
+                    <a:xfrm>
+                      <a:off x="0" y="0"/>
+                      <a:ext cx="4410075" cy="2895600"/>
+                    </a:xfrm>
+                    <a:prstGeom prst="rect">
+                      <a:avLst/>
+                    </a:prstGeom>
+                  </pic:spPr>
+                </pic:pic>
+              </a:graphicData>
+            </a:graphic>
+          </wp:inline>
+        </w:drawing>
+      </w:r>
+    </w:p>
+    <w:p>
+      <w:pPr>
+        <w:pStyle w:val="Descripcin"/>
+        <w:jc w:val="center"/>
+        <w:rPr>
+          <w:rFonts w:ascii="Arial" w:hAnsi="Arial" w:cs="Arial"/>
+          <w:sz w:val="24"/>
+          <w:szCs w:val="24"/>
+          <w:lang w:eastAsia="es-MX"/>
+        </w:rPr>
+      </w:pPr>
+      <w:r>
+        <w:t>I</w:t>
+      </w:r>
+      <w:r>
+        <w:t>magen 2: Se clasifican los objetos a su respectivo centroide.</w:t>
+      </w:r>
+    </w:p>
+    <w:p>
+      <w:pPr>
+        <w:rPr>
+          <w:rFonts w:ascii="Arial" w:hAnsi="Arial" w:cs="Arial"/>
+          <w:sz w:val="24"/>
+          <w:szCs w:val="24"/>
+          <w:lang w:eastAsia="es-MX"/>
+        </w:rPr>
+      </w:pPr>
+      <w:r>
+        <w:rPr>
+          <w:rFonts w:ascii="Arial" w:hAnsi="Arial" w:cs="Arial"/>
+          <w:sz w:val="24"/>
+          <w:szCs w:val="24"/>
+          <w:lang w:eastAsia="es-MX"/>
+        </w:rPr>
+        <w:br w:type="page"/>
+      </w:r>
+    </w:p>
+    <w:p>
+      <w:pPr>
+        <w:keepNext/>
+        <w:jc w:val="center"/>
+      </w:pPr>
+      <w:r>
+        <w:rPr>
+          <w:noProof/>
+        </w:rPr>
+        <w:lastRenderedPageBreak/>
+        <w:drawing>
+          <wp:inline distT="0" distB="0" distL="0" distR="0" wp14:anchorId="284623D9" wp14:editId="3708F103">
+            <wp:extent cx="4429125" cy="2933700"/>
+            <wp:effectExtent l="0" t="0" r="9525" b="0"/>
+            <wp:docPr id="6" name="Imagen 6"/>
+            <wp:cNvGraphicFramePr>
+              <a:graphicFrameLocks xmlns:a="http://schemas.openxmlformats.org/drawingml/2006/main" noChangeAspect="1"/>
+            </wp:cNvGraphicFramePr>
+            <a:graphic xmlns:a="http://schemas.openxmlformats.org/drawingml/2006/main">
+              <a:graphicData uri="http://schemas.openxmlformats.org/drawingml/2006/picture">
+                <pic:pic xmlns:pic="http://schemas.openxmlformats.org/drawingml/2006/picture">
+                  <pic:nvPicPr>
+                    <pic:cNvPr id="1" name=""/>
+                    <pic:cNvPicPr/>
+                  </pic:nvPicPr>
+                  <pic:blipFill>
+                    <a:blip r:embed="rId12"/>
+                    <a:stretch>
+                      <a:fillRect/>
+                    </a:stretch>
+                  </pic:blipFill>
+                  <pic:spPr>
+                    <a:xfrm>
+                      <a:off x="0" y="0"/>
+                      <a:ext cx="4429125" cy="2933700"/>
+                    </a:xfrm>
+                    <a:prstGeom prst="rect">
+                      <a:avLst/>
+                    </a:prstGeom>
+                  </pic:spPr>
+                </pic:pic>
+              </a:graphicData>
+            </a:graphic>
+          </wp:inline>
+        </w:drawing>
+      </w:r>
+    </w:p>
+    <w:p>
+      <w:pPr>
+        <w:pStyle w:val="Descripcin"/>
+        <w:jc w:val="center"/>
+        <w:rPr>
+          <w:rFonts w:ascii="Arial" w:hAnsi="Arial" w:cs="Arial"/>
+          <w:sz w:val="24"/>
+          <w:szCs w:val="24"/>
+          <w:lang w:eastAsia="es-MX"/>
+        </w:rPr>
+      </w:pPr>
+      <w:r>
+        <w:t>I</w:t>
+      </w:r>
+      <w:r>
+        <w:t>magen 3: Los objetos similares empiezan a acercarse y los centroides a acomodarse.</w:t>
+      </w:r>
+    </w:p>
+    <w:p>
+      <w:pPr>
+        <w:jc w:val="center"/>
+        <w:rPr>
+          <w:rFonts w:ascii="Arial" w:hAnsi="Arial" w:cs="Arial"/>
+          <w:sz w:val="24"/>
+          <w:szCs w:val="24"/>
+          <w:lang w:eastAsia="es-MX"/>
+        </w:rPr>
+      </w:pPr>
+    </w:p>
+    <w:p>
+      <w:pPr>
+        <w:jc w:val="center"/>
+        <w:rPr>
+          <w:rFonts w:ascii="Arial" w:hAnsi="Arial" w:cs="Arial"/>
+          <w:sz w:val="24"/>
+          <w:szCs w:val="24"/>
+          <w:lang w:eastAsia="es-MX"/>
+        </w:rPr>
+      </w:pPr>
+    </w:p>
+    <w:p>
+      <w:pPr>
+        <w:keepNext/>
+        <w:jc w:val="center"/>
+      </w:pPr>
+      <w:r>
+        <w:rPr>
+          <w:noProof/>
+        </w:rPr>
+        <w:drawing>
+          <wp:inline distT="0" distB="0" distL="0" distR="0" wp14:anchorId="4E1A3A7C" wp14:editId="4AF4C5D9">
+            <wp:extent cx="4371975" cy="2914650"/>
+            <wp:effectExtent l="0" t="0" r="9525" b="0"/>
+            <wp:docPr id="7" name="Imagen 7"/>
+            <wp:cNvGraphicFramePr>
+              <a:graphicFrameLocks xmlns:a="http://schemas.openxmlformats.org/drawingml/2006/main" noChangeAspect="1"/>
+            </wp:cNvGraphicFramePr>
+            <a:graphic xmlns:a="http://schemas.openxmlformats.org/drawingml/2006/main">
+              <a:graphicData uri="http://schemas.openxmlformats.org/drawingml/2006/picture">
+                <pic:pic xmlns:pic="http://schemas.openxmlformats.org/drawingml/2006/picture">
+                  <pic:nvPicPr>
+                    <pic:cNvPr id="1" name=""/>
+                    <pic:cNvPicPr/>
+                  </pic:nvPicPr>
+                  <pic:blipFill>
+                    <a:blip r:embed="rId13"/>
+                    <a:stretch>
+                      <a:fillRect/>
+                    </a:stretch>
+                  </pic:blipFill>
+                  <pic:spPr>
+                    <a:xfrm>
+                      <a:off x="0" y="0"/>
+                      <a:ext cx="4371975" cy="2914650"/>
+                    </a:xfrm>
+                    <a:prstGeom prst="rect">
+                      <a:avLst/>
+                    </a:prstGeom>
+                  </pic:spPr>
+                </pic:pic>
+              </a:graphicData>
+            </a:graphic>
+          </wp:inline>
+        </w:drawing>
+      </w:r>
+    </w:p>
+    <w:p>
+      <w:pPr>
+        <w:pStyle w:val="Descripcin"/>
+        <w:jc w:val="center"/>
+        <w:rPr>
+          <w:rFonts w:ascii="Arial" w:hAnsi="Arial" w:cs="Arial"/>
+          <w:sz w:val="24"/>
+          <w:szCs w:val="24"/>
+          <w:lang w:eastAsia="es-MX"/>
+        </w:rPr>
+      </w:pPr>
+      <w:r>
+        <w:t>Imagen 4: Resultado final con los objetos colocados en sus grupos y los centroides sin moverse.</w:t>
+      </w:r>
+    </w:p>
+    <w:p>
+      <w:pPr>
+        <w:jc w:val="center"/>
+        <w:rPr>
+          <w:rFonts w:ascii="Arial" w:hAnsi="Arial" w:cs="Arial"/>
+          <w:sz w:val="24"/>
+          <w:szCs w:val="24"/>
+          <w:lang w:eastAsia="es-MX"/>
+        </w:rPr>
+      </w:pPr>
+    </w:p>
+    <w:p>
+      <w:pPr>
+        <w:rPr>
+          <w:rFonts w:ascii="Arial" w:hAnsi="Arial" w:cs="Arial"/>
+          <w:sz w:val="24"/>
+          <w:szCs w:val="24"/>
+          <w:lang w:eastAsia="es-MX"/>
+        </w:rPr>
+      </w:pPr>
+    </w:p>
+    <w:p>
+      <w:pPr>
         <w:rPr>
           <w:rFonts w:ascii="Arial" w:hAnsi="Arial" w:cs="Arial"/>
           <w:b/>
-          <w:sz w:val="28"/>
-          <w:lang w:val="en-US"/>
-        </w:rPr>
-      </w:pPr>
-    </w:p>
-    <w:p>
-      <w:pPr>
-        <w:spacing w:after="0" w:line="240" w:lineRule="auto"/>
-        <w:rPr>
-          <w:rFonts w:ascii="Arial" w:hAnsi="Arial" w:cs="Arial"/>
-          <w:sz w:val="24"/>
-          <w:lang w:val="en-US" w:eastAsia="es-MX"/>
+          <w:sz w:val="24"/>
+          <w:szCs w:val="24"/>
+          <w:lang w:eastAsia="es-MX"/>
+        </w:rPr>
+      </w:pPr>
+      <w:r>
+        <w:rPr>
+          <w:rFonts w:ascii="Arial" w:hAnsi="Arial" w:cs="Arial"/>
+          <w:b/>
+          <w:sz w:val="24"/>
+          <w:szCs w:val="24"/>
+          <w:lang w:eastAsia="es-MX"/>
+        </w:rPr>
+        <w:br w:type="page"/>
+      </w:r>
+    </w:p>
+    <w:p>
+      <w:pPr>
+        <w:rPr>
+          <w:rFonts w:ascii="Arial" w:hAnsi="Arial" w:cs="Arial"/>
+          <w:sz w:val="24"/>
+          <w:szCs w:val="24"/>
+          <w:lang w:eastAsia="es-MX"/>
+        </w:rPr>
+      </w:pPr>
+      <w:r>
+        <w:rPr>
+          <w:rFonts w:ascii="Arial" w:hAnsi="Arial" w:cs="Arial"/>
+          <w:b/>
+          <w:sz w:val="24"/>
+          <w:szCs w:val="24"/>
+          <w:lang w:eastAsia="es-MX"/>
+        </w:rPr>
+        <w:lastRenderedPageBreak/>
+        <w:t>Fuente</w:t>
+      </w:r>
+      <w:r>
+        <w:rPr>
+          <w:rFonts w:ascii="Arial" w:hAnsi="Arial" w:cs="Arial"/>
+          <w:sz w:val="24"/>
+          <w:szCs w:val="24"/>
+          <w:lang w:eastAsia="es-MX"/>
+        </w:rPr>
+        <w:t>:</w:t>
+      </w:r>
+    </w:p>
+    <w:p>
+      <w:pPr>
+        <w:rPr>
+          <w:rFonts w:ascii="Arial" w:hAnsi="Arial" w:cs="Arial"/>
+          <w:sz w:val="24"/>
+          <w:szCs w:val="24"/>
+          <w:lang w:eastAsia="es-MX"/>
+        </w:rPr>
+      </w:pPr>
+      <w:hyperlink r:id="rId14" w:history="1">
+        <w:r>
+          <w:rPr>
+            <w:rStyle w:val="Hipervnculo"/>
+            <w:rFonts w:ascii="Arial" w:hAnsi="Arial" w:cs="Arial"/>
+            <w:sz w:val="24"/>
+            <w:szCs w:val="24"/>
+            <w:lang w:eastAsia="es-MX"/>
+          </w:rPr>
+          <w:t>https://www.unioviedo.es/compnum/laboratorios_py/kmeans/kmeans.html</w:t>
+        </w:r>
+      </w:hyperlink>
+    </w:p>
+    <w:p>
+      <w:pPr>
+        <w:rPr>
+          <w:rFonts w:ascii="Arial" w:hAnsi="Arial" w:cs="Arial"/>
+          <w:sz w:val="24"/>
+          <w:szCs w:val="24"/>
+          <w:lang w:eastAsia="es-MX"/>
         </w:rPr>
       </w:pPr>
     </w:p>
@@ -465,6 +1260,189 @@
     </w:p>
   </w:footnote>
 </w:footnotes>
+</file>
+
+<file path=word/numbering.xml><?xml version="1.0" encoding="utf-8"?>
+<w:numbering xmlns:wpc="http://schemas.microsoft.com/office/word/2010/wordprocessingCanvas" xmlns:cx="http://schemas.microsoft.com/office/drawing/2014/chartex" xmlns:cx1="http://schemas.microsoft.com/office/drawing/2015/9/8/chartex" xmlns:cx2="http://schemas.microsoft.com/office/drawing/2015/10/21/chartex" xmlns:cx3="http://schemas.microsoft.com/office/drawing/2016/5/9/chartex" xmlns:cx4="http://schemas.microsoft.com/office/drawing/2016/5/10/chartex" xmlns:cx5="http://schemas.microsoft.com/office/drawing/2016/5/11/chartex" xmlns:cx6="http://schemas.microsoft.com/office/drawing/2016/5/12/chartex" xmlns:cx7="http://schemas.microsoft.com/office/drawing/2016/5/13/chartex" xmlns:cx8="http://schemas.microsoft.com/office/drawing/2016/5/14/chartex" xmlns:mc="http://schemas.openxmlformats.org/markup-compatibility/2006" xmlns:aink="http://schemas.microsoft.com/office/drawing/2016/ink" xmlns:am3d="http://schemas.microsoft.com/office/drawing/2017/model3d" xmlns:o="urn:schemas-microsoft-com:office:office" xmlns:r="http://schemas.openxmlformats.org/officeDocument/2006/relationships" xmlns:m="http://schemas.openxmlformats.org/officeDocument/2006/math" xmlns:v="urn:schemas-microsoft-com:vml" xmlns:wp14="http://schemas.microsoft.com/office/word/2010/wordprocessingDrawing" xmlns:wp="http://schemas.openxmlformats.org/drawingml/2006/wordprocessingDrawing" xmlns:w10="urn:schemas-microsoft-com:office:word" xmlns:w="http://schemas.openxmlformats.org/wordprocessingml/2006/main" xmlns:w14="http://schemas.microsoft.com/office/word/2010/wordml" xmlns:w15="http://schemas.microsoft.com/office/word/2012/wordml" xmlns:w16cid="http://schemas.microsoft.com/office/word/2016/wordml/cid" xmlns:w16se="http://schemas.microsoft.com/office/word/2015/wordml/symex" xmlns:wpg="http://schemas.microsoft.com/office/word/2010/wordprocessingGroup" xmlns:wpi="http://schemas.microsoft.com/office/word/2010/wordprocessingInk" xmlns:wne="http://schemas.microsoft.com/office/word/2006/wordml" xmlns:wps="http://schemas.microsoft.com/office/word/2010/wordprocessingShape" mc:Ignorable="w14 w15 w16se w16cid wp14">
+  <w:abstractNum w:abstractNumId="0" w15:restartNumberingAfterBreak="0">
+    <w:nsid w:val="077E2DD7"/>
+    <w:multiLevelType w:val="hybridMultilevel"/>
+    <w:tmpl w:val="91CCBCCE"/>
+    <w:lvl w:ilvl="0" w:tplc="080A000F">
+      <w:start w:val="1"/>
+      <w:numFmt w:val="decimal"/>
+      <w:lvlText w:val="%1."/>
+      <w:lvlJc w:val="left"/>
+      <w:pPr>
+        <w:ind w:left="720" w:hanging="360"/>
+      </w:pPr>
+    </w:lvl>
+    <w:lvl w:ilvl="1" w:tplc="080A0019" w:tentative="1">
+      <w:start w:val="1"/>
+      <w:numFmt w:val="lowerLetter"/>
+      <w:lvlText w:val="%2."/>
+      <w:lvlJc w:val="left"/>
+      <w:pPr>
+        <w:ind w:left="1440" w:hanging="360"/>
+      </w:pPr>
+    </w:lvl>
+    <w:lvl w:ilvl="2" w:tplc="080A001B" w:tentative="1">
+      <w:start w:val="1"/>
+      <w:numFmt w:val="lowerRoman"/>
+      <w:lvlText w:val="%3."/>
+      <w:lvlJc w:val="right"/>
+      <w:pPr>
+        <w:ind w:left="2160" w:hanging="180"/>
+      </w:pPr>
+    </w:lvl>
+    <w:lvl w:ilvl="3" w:tplc="080A000F" w:tentative="1">
+      <w:start w:val="1"/>
+      <w:numFmt w:val="decimal"/>
+      <w:lvlText w:val="%4."/>
+      <w:lvlJc w:val="left"/>
+      <w:pPr>
+        <w:ind w:left="2880" w:hanging="360"/>
+      </w:pPr>
+    </w:lvl>
+    <w:lvl w:ilvl="4" w:tplc="080A0019" w:tentative="1">
+      <w:start w:val="1"/>
+      <w:numFmt w:val="lowerLetter"/>
+      <w:lvlText w:val="%5."/>
+      <w:lvlJc w:val="left"/>
+      <w:pPr>
+        <w:ind w:left="3600" w:hanging="360"/>
+      </w:pPr>
+    </w:lvl>
+    <w:lvl w:ilvl="5" w:tplc="080A001B" w:tentative="1">
+      <w:start w:val="1"/>
+      <w:numFmt w:val="lowerRoman"/>
+      <w:lvlText w:val="%6."/>
+      <w:lvlJc w:val="right"/>
+      <w:pPr>
+        <w:ind w:left="4320" w:hanging="180"/>
+      </w:pPr>
+    </w:lvl>
+    <w:lvl w:ilvl="6" w:tplc="080A000F" w:tentative="1">
+      <w:start w:val="1"/>
+      <w:numFmt w:val="decimal"/>
+      <w:lvlText w:val="%7."/>
+      <w:lvlJc w:val="left"/>
+      <w:pPr>
+        <w:ind w:left="5040" w:hanging="360"/>
+      </w:pPr>
+    </w:lvl>
+    <w:lvl w:ilvl="7" w:tplc="080A0019" w:tentative="1">
+      <w:start w:val="1"/>
+      <w:numFmt w:val="lowerLetter"/>
+      <w:lvlText w:val="%8."/>
+      <w:lvlJc w:val="left"/>
+      <w:pPr>
+        <w:ind w:left="5760" w:hanging="360"/>
+      </w:pPr>
+    </w:lvl>
+    <w:lvl w:ilvl="8" w:tplc="080A001B" w:tentative="1">
+      <w:start w:val="1"/>
+      <w:numFmt w:val="lowerRoman"/>
+      <w:lvlText w:val="%9."/>
+      <w:lvlJc w:val="right"/>
+      <w:pPr>
+        <w:ind w:left="6480" w:hanging="180"/>
+      </w:pPr>
+    </w:lvl>
+  </w:abstractNum>
+  <w:abstractNum w:abstractNumId="1" w15:restartNumberingAfterBreak="0">
+    <w:nsid w:val="0AC731A0"/>
+    <w:multiLevelType w:val="hybridMultilevel"/>
+    <w:tmpl w:val="EBE8EA38"/>
+    <w:lvl w:ilvl="0" w:tplc="080A000F">
+      <w:start w:val="1"/>
+      <w:numFmt w:val="decimal"/>
+      <w:lvlText w:val="%1."/>
+      <w:lvlJc w:val="left"/>
+      <w:pPr>
+        <w:ind w:left="720" w:hanging="360"/>
+      </w:pPr>
+    </w:lvl>
+    <w:lvl w:ilvl="1" w:tplc="080A0019" w:tentative="1">
+      <w:start w:val="1"/>
+      <w:numFmt w:val="lowerLetter"/>
+      <w:lvlText w:val="%2."/>
+      <w:lvlJc w:val="left"/>
+      <w:pPr>
+        <w:ind w:left="1440" w:hanging="360"/>
+      </w:pPr>
+    </w:lvl>
+    <w:lvl w:ilvl="2" w:tplc="080A001B" w:tentative="1">
+      <w:start w:val="1"/>
+      <w:numFmt w:val="lowerRoman"/>
+      <w:lvlText w:val="%3."/>
+      <w:lvlJc w:val="right"/>
+      <w:pPr>
+        <w:ind w:left="2160" w:hanging="180"/>
+      </w:pPr>
+    </w:lvl>
+    <w:lvl w:ilvl="3" w:tplc="080A000F" w:tentative="1">
+      <w:start w:val="1"/>
+      <w:numFmt w:val="decimal"/>
+      <w:lvlText w:val="%4."/>
+      <w:lvlJc w:val="left"/>
+      <w:pPr>
+        <w:ind w:left="2880" w:hanging="360"/>
+      </w:pPr>
+    </w:lvl>
+    <w:lvl w:ilvl="4" w:tplc="080A0019" w:tentative="1">
+      <w:start w:val="1"/>
+      <w:numFmt w:val="lowerLetter"/>
+      <w:lvlText w:val="%5."/>
+      <w:lvlJc w:val="left"/>
+      <w:pPr>
+        <w:ind w:left="3600" w:hanging="360"/>
+      </w:pPr>
+    </w:lvl>
+    <w:lvl w:ilvl="5" w:tplc="080A001B" w:tentative="1">
+      <w:start w:val="1"/>
+      <w:numFmt w:val="lowerRoman"/>
+      <w:lvlText w:val="%6."/>
+      <w:lvlJc w:val="right"/>
+      <w:pPr>
+        <w:ind w:left="4320" w:hanging="180"/>
+      </w:pPr>
+    </w:lvl>
+    <w:lvl w:ilvl="6" w:tplc="080A000F" w:tentative="1">
+      <w:start w:val="1"/>
+      <w:numFmt w:val="decimal"/>
+      <w:lvlText w:val="%7."/>
+      <w:lvlJc w:val="left"/>
+      <w:pPr>
+        <w:ind w:left="5040" w:hanging="360"/>
+      </w:pPr>
+    </w:lvl>
+    <w:lvl w:ilvl="7" w:tplc="080A0019" w:tentative="1">
+      <w:start w:val="1"/>
+      <w:numFmt w:val="lowerLetter"/>
+      <w:lvlText w:val="%8."/>
+      <w:lvlJc w:val="left"/>
+      <w:pPr>
+        <w:ind w:left="5760" w:hanging="360"/>
+      </w:pPr>
+    </w:lvl>
+    <w:lvl w:ilvl="8" w:tplc="080A001B" w:tentative="1">
+      <w:start w:val="1"/>
+      <w:numFmt w:val="lowerRoman"/>
+      <w:lvlText w:val="%9."/>
+      <w:lvlJc w:val="right"/>
+      <w:pPr>
+        <w:ind w:left="6480" w:hanging="180"/>
+      </w:pPr>
+    </w:lvl>
+  </w:abstractNum>
+  <w:num w:numId="1">
+    <w:abstractNumId w:val="1"/>
+  </w:num>
+  <w:num w:numId="2">
+    <w:abstractNumId w:val="0"/>
+  </w:num>
+</w:numbering>
 </file>
 
 <file path=word/styles.xml><?xml version="1.0" encoding="utf-8"?>
@@ -1014,6 +1992,59 @@
       <w:lang w:eastAsia="es-MX"/>
     </w:rPr>
   </w:style>
+  <w:style w:type="paragraph" w:styleId="Prrafodelista">
+    <w:name w:val="List Paragraph"/>
+    <w:basedOn w:val="Normal"/>
+    <w:uiPriority w:val="34"/>
+    <w:qFormat/>
+    <w:rsid w:val="000F4DF3"/>
+    <w:pPr>
+      <w:ind w:left="720"/>
+      <w:contextualSpacing/>
+    </w:pPr>
+  </w:style>
+  <w:style w:type="character" w:styleId="Hipervnculo">
+    <w:name w:val="Hyperlink"/>
+    <w:basedOn w:val="Fuentedeprrafopredeter"/>
+    <w:uiPriority w:val="99"/>
+    <w:unhideWhenUsed/>
+    <w:rsid w:val="00EB12FB"/>
+    <w:rPr>
+      <w:color w:val="0563C1" w:themeColor="hyperlink"/>
+      <w:u w:val="single"/>
+    </w:rPr>
+  </w:style>
+  <w:style w:type="character" w:styleId="Mencinsinresolver">
+    <w:name w:val="Unresolved Mention"/>
+    <w:basedOn w:val="Fuentedeprrafopredeter"/>
+    <w:uiPriority w:val="99"/>
+    <w:semiHidden/>
+    <w:unhideWhenUsed/>
+    <w:rsid w:val="00EB12FB"/>
+    <w:rPr>
+      <w:color w:val="605E5C"/>
+      <w:shd w:val="clear" w:color="auto" w:fill="E1DFDD"/>
+    </w:rPr>
+  </w:style>
+  <w:style w:type="paragraph" w:styleId="Descripcin">
+    <w:name w:val="caption"/>
+    <w:basedOn w:val="Normal"/>
+    <w:next w:val="Normal"/>
+    <w:uiPriority w:val="35"/>
+    <w:unhideWhenUsed/>
+    <w:qFormat/>
+    <w:rsid w:val="004E75E1"/>
+    <w:pPr>
+      <w:spacing w:after="200" w:line="240" w:lineRule="auto"/>
+    </w:pPr>
+    <w:rPr>
+      <w:i/>
+      <w:iCs/>
+      <w:color w:val="44546A" w:themeColor="text2"/>
+      <w:sz w:val="18"/>
+      <w:szCs w:val="18"/>
+    </w:rPr>
+  </w:style>
 </w:styles>
 </file>
 
@@ -1060,19 +2091,19 @@
 
 <file path=word/glossary/fontTable.xml><?xml version="1.0" encoding="utf-8"?>
 <w:fonts xmlns:mc="http://schemas.openxmlformats.org/markup-compatibility/2006" xmlns:r="http://schemas.openxmlformats.org/officeDocument/2006/relationships" xmlns:w="http://schemas.openxmlformats.org/wordprocessingml/2006/main" xmlns:w14="http://schemas.microsoft.com/office/word/2010/wordml" xmlns:w15="http://schemas.microsoft.com/office/word/2012/wordml" xmlns:w16cid="http://schemas.microsoft.com/office/word/2016/wordml/cid" xmlns:w16se="http://schemas.microsoft.com/office/word/2015/wordml/symex" mc:Ignorable="w14 w15 w16se w16cid">
+  <w:font w:name="Times New Roman">
+    <w:panose1 w:val="02020603050405020304"/>
+    <w:charset w:val="00"/>
+    <w:family w:val="roman"/>
+    <w:pitch w:val="variable"/>
+    <w:sig w:usb0="E0002EFF" w:usb1="C000785B" w:usb2="00000009" w:usb3="00000000" w:csb0="000001FF" w:csb1="00000000"/>
+  </w:font>
   <w:font w:name="Calibri">
     <w:panose1 w:val="020F0502020204030204"/>
     <w:charset w:val="00"/>
     <w:family w:val="swiss"/>
     <w:pitch w:val="variable"/>
     <w:sig w:usb0="E0002AFF" w:usb1="C000247B" w:usb2="00000009" w:usb3="00000000" w:csb0="000001FF" w:csb1="00000000"/>
-  </w:font>
-  <w:font w:name="Times New Roman">
-    <w:panose1 w:val="02020603050405020304"/>
-    <w:charset w:val="00"/>
-    <w:family w:val="roman"/>
-    <w:pitch w:val="variable"/>
-    <w:sig w:usb0="E0002EFF" w:usb1="C000785B" w:usb2="00000009" w:usb3="00000000" w:csb0="000001FF" w:csb1="00000000"/>
   </w:font>
   <w:font w:name="Arial">
     <w:panose1 w:val="020B0604020202020204"/>
@@ -1112,6 +2143,7 @@
     <w:rsid w:val="0015674A"/>
     <w:rsid w:val="00162AFD"/>
     <w:rsid w:val="00221AAA"/>
+    <w:rsid w:val="00320A27"/>
     <w:rsid w:val="003650E2"/>
     <w:rsid w:val="003C1102"/>
     <w:rsid w:val="007A3B7D"/>
@@ -1910,7 +2942,7 @@
 </file>
 
 <file path=customXml/itemProps2.xml><?xml version="1.0" encoding="utf-8"?>
-<ds:datastoreItem xmlns:ds="http://schemas.openxmlformats.org/officeDocument/2006/customXml" ds:itemID="{F203D2E0-B094-42E5-BBA5-DA8F971BC846}">
+<ds:datastoreItem xmlns:ds="http://schemas.openxmlformats.org/officeDocument/2006/customXml" ds:itemID="{D43C1383-122D-4E42-B3E4-6F79A7A87893}">
   <ds:schemaRefs>
     <ds:schemaRef ds:uri="http://schemas.openxmlformats.org/officeDocument/2006/bibliography"/>
   </ds:schemaRefs>

</xml_diff>

<commit_message>
Adjusted minor paragraph details to the documentation.
</commit_message>
<xml_diff>
--- a/Documentation.docx
+++ b/Documentation.docx
@@ -339,6 +339,7 @@
         </w:p>
         <w:p>
           <w:pPr>
+            <w:jc w:val="both"/>
             <w:rPr>
               <w:rFonts w:ascii="Arial" w:hAnsi="Arial" w:cs="Arial"/>
               <w:sz w:val="24"/>
@@ -373,34 +374,7 @@
               <w:szCs w:val="24"/>
               <w:lang w:eastAsia="es-MX"/>
             </w:rPr>
-            <w:t xml:space="preserve">, en nuestra implementación se va a estar trabajando en 2 dimensiones, </w:t>
-          </w:r>
-          <w:r>
-            <w:rPr>
-              <w:rFonts w:ascii="Arial" w:hAnsi="Arial" w:cs="Arial"/>
-              <w:sz w:val="24"/>
-              <w:szCs w:val="24"/>
-              <w:lang w:eastAsia="es-MX"/>
-            </w:rPr>
-            <w:t>y,</w:t>
-          </w:r>
-          <w:r>
-            <w:rPr>
-              <w:rFonts w:ascii="Arial" w:hAnsi="Arial" w:cs="Arial"/>
-              <w:sz w:val="24"/>
-              <w:szCs w:val="24"/>
-              <w:lang w:eastAsia="es-MX"/>
-            </w:rPr>
-            <w:t xml:space="preserve"> además</w:t>
-          </w:r>
-          <w:r>
-            <w:rPr>
-              <w:rFonts w:ascii="Arial" w:hAnsi="Arial" w:cs="Arial"/>
-              <w:sz w:val="24"/>
-              <w:szCs w:val="24"/>
-              <w:lang w:eastAsia="es-MX"/>
-            </w:rPr>
-            <w:t xml:space="preserve">, con la variable k con un valor de 2. </w:t>
+            <w:t xml:space="preserve">, en nuestra implementación se va a estar trabajando en 2 dimensiones. </w:t>
           </w:r>
           <w:r>
             <w:rPr>
@@ -416,32 +390,22 @@
     </w:sdt>
     <w:p>
       <w:pPr>
-        <w:rPr>
-          <w:rFonts w:ascii="Arial" w:hAnsi="Arial" w:cs="Arial"/>
-          <w:sz w:val="24"/>
-          <w:szCs w:val="24"/>
-          <w:lang w:eastAsia="es-MX"/>
-        </w:rPr>
-      </w:pPr>
-      <w:r>
-        <w:rPr>
-          <w:rFonts w:ascii="Arial" w:hAnsi="Arial" w:cs="Arial"/>
-          <w:sz w:val="24"/>
-          <w:szCs w:val="24"/>
-          <w:lang w:eastAsia="es-MX"/>
-        </w:rPr>
-        <w:t>El algoritmo consiste en agrupar objetos por sus características similares, esto se realiza reduciendo las distancias entre cada u</w:t>
-      </w:r>
-      <w:bookmarkStart w:id="1" w:name="_GoBack"/>
-      <w:bookmarkEnd w:id="1"/>
-      <w:r>
-        <w:rPr>
-          <w:rFonts w:ascii="Arial" w:hAnsi="Arial" w:cs="Arial"/>
-          <w:sz w:val="24"/>
-          <w:szCs w:val="24"/>
-          <w:lang w:eastAsia="es-MX"/>
-        </w:rPr>
-        <w:t xml:space="preserve">no de estos objetos mencionados </w:t>
+        <w:jc w:val="both"/>
+        <w:rPr>
+          <w:rFonts w:ascii="Arial" w:hAnsi="Arial" w:cs="Arial"/>
+          <w:sz w:val="24"/>
+          <w:szCs w:val="24"/>
+          <w:lang w:eastAsia="es-MX"/>
+        </w:rPr>
+      </w:pPr>
+      <w:r>
+        <w:rPr>
+          <w:rFonts w:ascii="Arial" w:hAnsi="Arial" w:cs="Arial"/>
+          <w:sz w:val="24"/>
+          <w:szCs w:val="24"/>
+          <w:lang w:eastAsia="es-MX"/>
+        </w:rPr>
+        <w:t xml:space="preserve">El algoritmo consiste en agrupar objetos por sus características similares, esto se realiza reduciendo las distancias entre cada uno de estos objetos mencionados </w:t>
       </w:r>
       <w:r>
         <w:rPr>
@@ -539,6 +503,7 @@
     <w:p>
       <w:pPr>
         <w:pStyle w:val="Prrafodelista"/>
+        <w:jc w:val="both"/>
         <w:rPr>
           <w:rFonts w:ascii="Arial" w:hAnsi="Arial" w:cs="Arial"/>
           <w:sz w:val="24"/>
@@ -554,7 +519,61 @@
           <w:szCs w:val="24"/>
           <w:lang w:eastAsia="es-MX"/>
         </w:rPr>
-        <w:t xml:space="preserve">Teniendo la variable k con un valor de 2, esto significa que se plantean 2 grupos, y, por lo tanto, se </w:t>
+        <w:t>Teniendo</w:t>
+      </w:r>
+      <w:r>
+        <w:rPr>
+          <w:rFonts w:ascii="Arial" w:hAnsi="Arial" w:cs="Arial"/>
+          <w:sz w:val="24"/>
+          <w:szCs w:val="24"/>
+          <w:lang w:eastAsia="es-MX"/>
+        </w:rPr>
+        <w:t>, por ejemplo,</w:t>
+      </w:r>
+      <w:r>
+        <w:rPr>
+          <w:rFonts w:ascii="Arial" w:hAnsi="Arial" w:cs="Arial"/>
+          <w:sz w:val="24"/>
+          <w:szCs w:val="24"/>
+          <w:lang w:eastAsia="es-MX"/>
+        </w:rPr>
+        <w:t xml:space="preserve"> la variable k con un valor de </w:t>
+      </w:r>
+      <w:r>
+        <w:rPr>
+          <w:rFonts w:ascii="Arial" w:hAnsi="Arial" w:cs="Arial"/>
+          <w:sz w:val="24"/>
+          <w:szCs w:val="24"/>
+          <w:lang w:eastAsia="es-MX"/>
+        </w:rPr>
+        <w:t>3</w:t>
+      </w:r>
+      <w:r>
+        <w:rPr>
+          <w:rFonts w:ascii="Arial" w:hAnsi="Arial" w:cs="Arial"/>
+          <w:sz w:val="24"/>
+          <w:szCs w:val="24"/>
+          <w:lang w:eastAsia="es-MX"/>
+        </w:rPr>
+        <w:t xml:space="preserve">, esto significa que se plantean </w:t>
+      </w:r>
+      <w:r>
+        <w:rPr>
+          <w:rFonts w:ascii="Arial" w:hAnsi="Arial" w:cs="Arial"/>
+          <w:sz w:val="24"/>
+          <w:szCs w:val="24"/>
+          <w:lang w:eastAsia="es-MX"/>
+        </w:rPr>
+        <w:t>3</w:t>
+      </w:r>
+      <w:r>
+        <w:rPr>
+          <w:rFonts w:ascii="Arial" w:hAnsi="Arial" w:cs="Arial"/>
+          <w:sz w:val="24"/>
+          <w:szCs w:val="24"/>
+          <w:lang w:eastAsia="es-MX"/>
+        </w:rPr>
+        <w:t xml:space="preserve"> grupos, y, por lo tanto, se </w:t>
       </w:r>
       <w:r>
         <w:rPr>
@@ -622,6 +641,7 @@
     <w:p>
       <w:pPr>
         <w:pStyle w:val="Prrafodelista"/>
+        <w:jc w:val="both"/>
         <w:rPr>
           <w:rFonts w:ascii="Arial" w:hAnsi="Arial" w:cs="Arial"/>
           <w:sz w:val="24"/>
@@ -696,13 +716,15 @@
     <w:p>
       <w:pPr>
         <w:pStyle w:val="Prrafodelista"/>
-        <w:rPr>
-          <w:rFonts w:ascii="Arial" w:hAnsi="Arial" w:cs="Arial"/>
-          <w:sz w:val="24"/>
-          <w:szCs w:val="24"/>
-          <w:lang w:eastAsia="es-MX"/>
-        </w:rPr>
-      </w:pPr>
+        <w:jc w:val="both"/>
+        <w:rPr>
+          <w:rFonts w:ascii="Arial" w:hAnsi="Arial" w:cs="Arial"/>
+          <w:sz w:val="24"/>
+          <w:szCs w:val="24"/>
+          <w:lang w:eastAsia="es-MX"/>
+        </w:rPr>
+      </w:pPr>
+      <w:bookmarkStart w:id="1" w:name="_GoBack"/>
       <w:r>
         <w:rPr>
           <w:rFonts w:ascii="Arial" w:hAnsi="Arial" w:cs="Arial"/>
@@ -740,6 +762,7 @@
         <w:t xml:space="preserve"> La actualización aplicada al ejemplo anterior, la imagen 3 y como resultado final, la imagen 4.</w:t>
       </w:r>
     </w:p>
+    <w:bookmarkEnd w:id="1"/>
     <w:p>
       <w:pPr>
         <w:rPr>
@@ -2091,19 +2114,19 @@
 
 <file path=word/glossary/fontTable.xml><?xml version="1.0" encoding="utf-8"?>
 <w:fonts xmlns:mc="http://schemas.openxmlformats.org/markup-compatibility/2006" xmlns:r="http://schemas.openxmlformats.org/officeDocument/2006/relationships" xmlns:w="http://schemas.openxmlformats.org/wordprocessingml/2006/main" xmlns:w14="http://schemas.microsoft.com/office/word/2010/wordml" xmlns:w15="http://schemas.microsoft.com/office/word/2012/wordml" xmlns:w16cid="http://schemas.microsoft.com/office/word/2016/wordml/cid" xmlns:w16se="http://schemas.microsoft.com/office/word/2015/wordml/symex" mc:Ignorable="w14 w15 w16se w16cid">
+  <w:font w:name="Calibri">
+    <w:panose1 w:val="020F0502020204030204"/>
+    <w:charset w:val="00"/>
+    <w:family w:val="swiss"/>
+    <w:pitch w:val="variable"/>
+    <w:sig w:usb0="E0002AFF" w:usb1="C000247B" w:usb2="00000009" w:usb3="00000000" w:csb0="000001FF" w:csb1="00000000"/>
+  </w:font>
   <w:font w:name="Times New Roman">
     <w:panose1 w:val="02020603050405020304"/>
     <w:charset w:val="00"/>
     <w:family w:val="roman"/>
     <w:pitch w:val="variable"/>
     <w:sig w:usb0="E0002EFF" w:usb1="C000785B" w:usb2="00000009" w:usb3="00000000" w:csb0="000001FF" w:csb1="00000000"/>
-  </w:font>
-  <w:font w:name="Calibri">
-    <w:panose1 w:val="020F0502020204030204"/>
-    <w:charset w:val="00"/>
-    <w:family w:val="swiss"/>
-    <w:pitch w:val="variable"/>
-    <w:sig w:usb0="E0002AFF" w:usb1="C000247B" w:usb2="00000009" w:usb3="00000000" w:csb0="000001FF" w:csb1="00000000"/>
   </w:font>
   <w:font w:name="Arial">
     <w:panose1 w:val="020B0604020202020204"/>
@@ -2146,12 +2169,14 @@
     <w:rsid w:val="00320A27"/>
     <w:rsid w:val="003650E2"/>
     <w:rsid w:val="003C1102"/>
+    <w:rsid w:val="00560BA6"/>
     <w:rsid w:val="007A3B7D"/>
     <w:rsid w:val="007A7826"/>
     <w:rsid w:val="00856CC4"/>
     <w:rsid w:val="009947F2"/>
     <w:rsid w:val="00B534A2"/>
     <w:rsid w:val="00BF5229"/>
+    <w:rsid w:val="00CE4022"/>
     <w:rsid w:val="00FB0BAE"/>
     <w:rsid w:val="00FE102A"/>
   </w:rsids>
@@ -2942,7 +2967,7 @@
 </file>
 
 <file path=customXml/itemProps2.xml><?xml version="1.0" encoding="utf-8"?>
-<ds:datastoreItem xmlns:ds="http://schemas.openxmlformats.org/officeDocument/2006/customXml" ds:itemID="{D43C1383-122D-4E42-B3E4-6F79A7A87893}">
+<ds:datastoreItem xmlns:ds="http://schemas.openxmlformats.org/officeDocument/2006/customXml" ds:itemID="{F3ACDCB2-31FD-40A1-A409-60D03AF88373}">
   <ds:schemaRefs>
     <ds:schemaRef ds:uri="http://schemas.openxmlformats.org/officeDocument/2006/bibliography"/>
   </ds:schemaRefs>

</xml_diff>